<commit_message>
Fixed day 1, added day 2
</commit_message>
<xml_diff>
--- a/Math_Genes_Week3_Day1_Intro_Pedigrees.docx
+++ b/Math_Genes_Week3_Day1_Intro_Pedigrees.docx
@@ -5332,7 +5332,7 @@
           <mc:Choice Requires="wpg">
             <w:drawing>
               <wp:inline distB="114300" distT="114300" distL="114300" distR="114300">
-                <wp:extent cx="1906524" cy="1371600"/>
+                <wp:extent cx="1906524" cy="1363741"/>
                 <wp:effectExtent b="0" l="0" r="0" t="0"/>
                 <wp:docPr id="11" name=""/>
                 <a:graphic>
@@ -5342,7 +5342,7 @@
                       <wpg:grpSpPr>
                         <a:xfrm>
                           <a:off x="1447800" y="1752600"/>
-                          <a:ext cx="1906524" cy="1371600"/>
+                          <a:ext cx="1906524" cy="1363741"/>
                           <a:chOff x="1447800" y="1752600"/>
                           <a:chExt cx="5334000" cy="3810000"/>
                         </a:xfrm>
@@ -5358,7 +5358,9 @@
                           <a:prstGeom prst="rect">
                             <a:avLst/>
                           </a:prstGeom>
-                          <a:noFill/>
+                          <a:solidFill>
+                            <a:srgbClr val="4A86E8"/>
+                          </a:solidFill>
                           <a:ln cap="flat" cmpd="sng" w="76200">
                             <a:solidFill>
                               <a:srgbClr val="000000"/>
@@ -5396,9 +5398,7 @@
                           <a:prstGeom prst="ellipse">
                             <a:avLst/>
                           </a:prstGeom>
-                          <a:solidFill>
-                            <a:srgbClr val="4A86E8"/>
-                          </a:solidFill>
+                          <a:noFill/>
                           <a:ln cap="flat" cmpd="sng" w="76200">
                             <a:solidFill>
                               <a:srgbClr val="000000"/>
@@ -6077,7 +6077,7 @@
           <mc:Fallback>
             <w:drawing>
               <wp:inline distB="114300" distT="114300" distL="114300" distR="114300">
-                <wp:extent cx="1906524" cy="1371600"/>
+                <wp:extent cx="1906524" cy="1363741"/>
                 <wp:effectExtent b="0" l="0" r="0" t="0"/>
                 <wp:docPr id="11" name="image7.png"/>
                 <a:graphic>
@@ -6097,7 +6097,7 @@
                       <pic:spPr>
                         <a:xfrm>
                           <a:off x="0" y="0"/>
-                          <a:ext cx="1906524" cy="1371600"/>
+                          <a:ext cx="1906524" cy="1363741"/>
                         </a:xfrm>
                         <a:prstGeom prst="rect"/>
                         <a:ln/>
@@ -9981,7 +9981,7 @@
 
 <file path=customXML/item1.xml><?xml version="1.0" encoding="utf-8"?>
 <go:gDocsCustomXmlDataStorage xmlns:go="http://customooxmlschemas.google.com/" xmlns:r="http://schemas.openxmlformats.org/officeDocument/2006/relationships">
-  <go:docsCustomData xmlns:go="http://customooxmlschemas.google.com/" roundtripDataSignature="AMtx7mgkNqRvrwpc4ieAq6VAsddenSpKlQ==">AMUW2mUeozNjDeIsqU3nmhAuWVVNPrHo9qKgicF2hSMEJkAOi5XxZUU3hymCLfq7DAtNeEcosZWZ9IT1ns9UaX/OQfBSsIJvt2T6EocQKs1ksjE9plGpM8+D9wtbJB2i7xoTcZGft9QT</go:docsCustomData>
+  <go:docsCustomData xmlns:go="http://customooxmlschemas.google.com/" roundtripDataSignature="AMtx7mgkNqRvrwpc4ieAq6VAsddenSpKlQ==">AMUW2mXeSdHv7oxU6+tFW/ttvkK3IBwFB3V9WM6dDSqqavw+kREDBeYpp/xePvvNDJDZrLD3SCpHPYnr9HYgFxHLtKElJKpkZKjH4gu79kRPrGS7aFz4Tn7ti5ujeF1E/bY0fGBClHJX</go:docsCustomData>
 </go:gDocsCustomXmlDataStorage>
 </file>
 

</xml_diff>